<commit_message>
Video P6-2-1b_UART script edits and video_plan creation.
</commit_message>
<xml_diff>
--- a/Video_Plan/VideoPlanTemplate.docx
+++ b/Video_Plan/VideoPlanTemplate.docx
@@ -755,15 +755,77 @@
                 <w:color w:val="000000"/>
                 <w:szCs w:val="24"/>
               </w:rPr>
-              <w:t>VIDEO</w:t>
+              <w:t>TEXT ON SCREEN:</w:t>
             </w:r>
-            <w:r>
+          </w:p>
+          <w:p>
+            <w:pPr>
               <w:rPr>
                 <w:rFonts w:ascii="Calibri" w:hAnsi="Calibri"/>
                 <w:color w:val="000000"/>
                 <w:szCs w:val="24"/>
               </w:rPr>
-              <w:t>:</w:t>
+            </w:pPr>
+            <w:r>
+              <w:rPr>
+                <w:rFonts w:ascii="Calibri" w:hAnsi="Calibri"/>
+                <w:color w:val="000000"/>
+                <w:szCs w:val="24"/>
+              </w:rPr>
+              <w:t xml:space="preserve">     Cypress Developer Community</w:t>
+            </w:r>
+          </w:p>
+          <w:p>
+            <w:pPr>
+              <w:rPr>
+                <w:rFonts w:ascii="Calibri" w:hAnsi="Calibri"/>
+                <w:color w:val="000000"/>
+                <w:szCs w:val="24"/>
+              </w:rPr>
+            </w:pPr>
+            <w:r>
+              <w:rPr>
+                <w:rFonts w:ascii="Calibri" w:hAnsi="Calibri"/>
+                <w:color w:val="000000"/>
+                <w:szCs w:val="24"/>
+              </w:rPr>
+              <w:t xml:space="preserve">     community.cypress.c</w:t>
+            </w:r>
+            <w:bookmarkStart w:id="0" w:name="_GoBack"/>
+            <w:bookmarkEnd w:id="0"/>
+            <w:r>
+              <w:rPr>
+                <w:rFonts w:ascii="Calibri" w:hAnsi="Calibri"/>
+                <w:color w:val="000000"/>
+                <w:szCs w:val="24"/>
+              </w:rPr>
+              <w:t>om</w:t>
+            </w:r>
+          </w:p>
+          <w:p>
+            <w:pPr>
+              <w:rPr>
+                <w:rFonts w:ascii="Calibri" w:hAnsi="Calibri"/>
+                <w:color w:val="000000"/>
+                <w:szCs w:val="24"/>
+              </w:rPr>
+            </w:pPr>
+          </w:p>
+          <w:p>
+            <w:pPr>
+              <w:rPr>
+                <w:rFonts w:ascii="Calibri" w:hAnsi="Calibri"/>
+                <w:color w:val="000000"/>
+                <w:szCs w:val="24"/>
+              </w:rPr>
+            </w:pPr>
+            <w:r>
+              <w:rPr>
+                <w:rFonts w:ascii="Calibri" w:hAnsi="Calibri"/>
+                <w:color w:val="000000"/>
+                <w:szCs w:val="24"/>
+              </w:rPr>
+              <w:t xml:space="preserve">VIDEO:   </w:t>
             </w:r>
           </w:p>
           <w:p>
@@ -781,33 +843,7 @@
                 <w:color w:val="000000"/>
                 <w:szCs w:val="24"/>
               </w:rPr>
-              <w:t>S</w:t>
-            </w:r>
-            <w:bookmarkStart w:id="0" w:name="_GoBack"/>
-            <w:bookmarkEnd w:id="0"/>
-            <w:r>
-              <w:rPr>
-                <w:rFonts w:ascii="Calibri" w:hAnsi="Calibri"/>
-                <w:color w:val="000000"/>
-                <w:szCs w:val="24"/>
-              </w:rPr>
-              <w:t xml:space="preserve">how video of </w:t>
-            </w:r>
-            <w:r>
-              <w:rPr>
-                <w:rFonts w:ascii="Calibri" w:hAnsi="Calibri"/>
-                <w:color w:val="000000"/>
-                <w:szCs w:val="24"/>
-              </w:rPr>
-              <w:t xml:space="preserve">ARH </w:t>
-            </w:r>
-            <w:r>
-              <w:rPr>
-                <w:rFonts w:ascii="Calibri" w:hAnsi="Calibri"/>
-                <w:color w:val="000000"/>
-                <w:szCs w:val="24"/>
-              </w:rPr>
-              <w:t>email and twitter windows.</w:t>
+              <w:t>Show video of ARH email and twitter windows.</w:t>
             </w:r>
           </w:p>
         </w:tc>

</xml_diff>